<commit_message>
(C)    update letter template for use
</commit_message>
<xml_diff>
--- a/Letter/Suppl/Letter - General.docx
+++ b/Letter/Suppl/Letter - General.docx
@@ -1,6 +1,6 @@
 
 <file path=word/document.xml><?xml version="1.0" encoding="utf-8"?>
-<w:document xmlns:wpc="http://schemas.microsoft.com/office/word/2010/wordprocessingCanvas" xmlns:cx="http://schemas.microsoft.com/office/drawing/2014/chartex" xmlns:cx1="http://schemas.microsoft.com/office/drawing/2015/9/8/chartex" xmlns:cx2="http://schemas.microsoft.com/office/drawing/2015/10/21/chartex" xmlns:cx3="http://schemas.microsoft.com/office/drawing/2016/5/9/chartex" xmlns:cx4="http://schemas.microsoft.com/office/drawing/2016/5/10/chartex" xmlns:cx5="http://schemas.microsoft.com/office/drawing/2016/5/11/chartex" xmlns:cx6="http://schemas.microsoft.com/office/drawing/2016/5/12/chartex" xmlns:cx7="http://schemas.microsoft.com/office/drawing/2016/5/13/chartex" xmlns:cx8="http://schemas.microsoft.com/office/drawing/2016/5/14/chartex" xmlns:mc="http://schemas.openxmlformats.org/markup-compatibility/2006" xmlns:aink="http://schemas.microsoft.com/office/drawing/2016/ink" xmlns:am3d="http://schemas.microsoft.com/office/drawing/2017/model3d" xmlns:o="urn:schemas-microsoft-com:office:office" xmlns:r="http://schemas.openxmlformats.org/officeDocument/2006/relationships" xmlns:m="http://schemas.openxmlformats.org/officeDocument/2006/math" xmlns:v="urn:schemas-microsoft-com:vml" xmlns:wp14="http://schemas.microsoft.com/office/word/2010/wordprocessingDrawing" xmlns:wp="http://schemas.openxmlformats.org/drawingml/2006/wordprocessingDrawing" xmlns:w10="urn:schemas-microsoft-com:office:word" xmlns:w="http://schemas.openxmlformats.org/wordprocessingml/2006/main" xmlns:w14="http://schemas.microsoft.com/office/word/2010/wordml" xmlns:w15="http://schemas.microsoft.com/office/word/2012/wordml" xmlns:w16cid="http://schemas.microsoft.com/office/word/2016/wordml/cid" xmlns:w16se="http://schemas.microsoft.com/office/word/2015/wordml/symex" xmlns:wpg="http://schemas.microsoft.com/office/word/2010/wordprocessingGroup" xmlns:wpi="http://schemas.microsoft.com/office/word/2010/wordprocessingInk" xmlns:wne="http://schemas.microsoft.com/office/word/2006/wordml" xmlns:wps="http://schemas.microsoft.com/office/word/2010/wordprocessingShape" mc:Ignorable="w14 w15 w16se w16cid wp14">
+<w:document xmlns:wpc="http://schemas.microsoft.com/office/word/2010/wordprocessingCanvas" xmlns:mc="http://schemas.openxmlformats.org/markup-compatibility/2006" xmlns:o="urn:schemas-microsoft-com:office:office" xmlns:r="http://schemas.openxmlformats.org/officeDocument/2006/relationships" xmlns:m="http://schemas.openxmlformats.org/officeDocument/2006/math" xmlns:v="urn:schemas-microsoft-com:vml" xmlns:wp14="http://schemas.microsoft.com/office/word/2010/wordprocessingDrawing" xmlns:wp="http://schemas.openxmlformats.org/drawingml/2006/wordprocessingDrawing" xmlns:w10="urn:schemas-microsoft-com:office:word" xmlns:w="http://schemas.openxmlformats.org/wordprocessingml/2006/main" xmlns:w14="http://schemas.microsoft.com/office/word/2010/wordml" xmlns:w15="http://schemas.microsoft.com/office/word/2012/wordml" xmlns:wpg="http://schemas.microsoft.com/office/word/2010/wordprocessingGroup" xmlns:wpi="http://schemas.microsoft.com/office/word/2010/wordprocessingInk" xmlns:wne="http://schemas.microsoft.com/office/word/2006/wordml" xmlns:wps="http://schemas.microsoft.com/office/word/2010/wordprocessingShape" mc:Ignorable="w14 w15 wp14">
   <w:body>
     <w:p>
       <w:pPr>
@@ -108,25 +108,7 @@
           <w:sz w:val="24"/>
           <w:szCs w:val="24"/>
         </w:rPr>
-        <w:t xml:space="preserve">John has a </w:t>
-      </w:r>
-      <w:proofErr w:type="gramStart"/>
-      <w:r>
-        <w:rPr>
-          <w:rFonts w:eastAsia="Times New Roman" w:cstheme="minorHAnsi"/>
-          <w:sz w:val="24"/>
-          <w:szCs w:val="24"/>
-        </w:rPr>
-        <w:t>Bachelor’s</w:t>
-      </w:r>
-      <w:proofErr w:type="gramEnd"/>
-      <w:r>
-        <w:rPr>
-          <w:rFonts w:eastAsia="Times New Roman" w:cstheme="minorHAnsi"/>
-          <w:sz w:val="24"/>
-          <w:szCs w:val="24"/>
-        </w:rPr>
-        <w:t xml:space="preserve"> degree in Business with marketing as a major </w:t>
+        <w:t xml:space="preserve">John has a Bachelor’s degree in Business with marketing as a major </w:t>
       </w:r>
       <w:r>
         <w:rPr>
@@ -151,248 +133,6 @@
           <w:szCs w:val="24"/>
         </w:rPr>
         <w:t xml:space="preserve">ng on his MBA in his free time – his philosophy is that no-one should ever stop learning. John has won two regional awards for most creative marketing strategies and is well known in the industry for his innovative approach. </w:t>
-      </w:r>
-    </w:p>
-    <w:p>
-      <w:pPr>
-        <w:spacing w:after="0" w:line="240" w:lineRule="auto"/>
-        <w:jc w:val="both"/>
-        <w:rPr>
-          <w:rFonts w:eastAsia="Times New Roman" w:cstheme="minorHAnsi"/>
-          <w:sz w:val="24"/>
-          <w:szCs w:val="24"/>
-        </w:rPr>
-      </w:pPr>
-    </w:p>
-    <w:p>
-      <w:pPr>
-        <w:spacing w:after="0" w:line="240" w:lineRule="auto"/>
-        <w:jc w:val="both"/>
-        <w:rPr>
-          <w:rFonts w:eastAsia="Times New Roman" w:cstheme="minorHAnsi"/>
-          <w:sz w:val="24"/>
-          <w:szCs w:val="24"/>
-        </w:rPr>
-      </w:pPr>
-      <w:r>
-        <w:rPr>
-          <w:rFonts w:eastAsia="Times New Roman" w:cstheme="minorHAnsi"/>
-          <w:sz w:val="24"/>
-          <w:szCs w:val="24"/>
-        </w:rPr>
-        <w:t>John</w:t>
-      </w:r>
-      <w:r>
-        <w:rPr>
-          <w:rFonts w:eastAsia="Times New Roman" w:cstheme="minorHAnsi"/>
-          <w:sz w:val="24"/>
-          <w:szCs w:val="24"/>
-        </w:rPr>
-        <w:t xml:space="preserve"> has a proven background in consumer branding for high visibility companies</w:t>
-      </w:r>
-      <w:r>
-        <w:rPr>
-          <w:rFonts w:eastAsia="Times New Roman" w:cstheme="minorHAnsi"/>
-          <w:sz w:val="24"/>
-          <w:szCs w:val="24"/>
-        </w:rPr>
-        <w:t>, working with several of these over the past 15 years</w:t>
-      </w:r>
-      <w:r>
-        <w:rPr>
-          <w:rFonts w:eastAsia="Times New Roman" w:cstheme="minorHAnsi"/>
-          <w:sz w:val="24"/>
-          <w:szCs w:val="24"/>
-        </w:rPr>
-        <w:t xml:space="preserve">. </w:t>
-      </w:r>
-      <w:r>
-        <w:rPr>
-          <w:rFonts w:eastAsia="Times New Roman" w:cstheme="minorHAnsi"/>
-          <w:sz w:val="24"/>
-          <w:szCs w:val="24"/>
-        </w:rPr>
-        <w:t xml:space="preserve">At various points in his career, he had full responsibility for market positioning, lead generation, content marketing, social media marketing, media planning and buying as well as trade show execution, and overall brand management. </w:t>
-      </w:r>
-      <w:r>
-        <w:t xml:space="preserve"> </w:t>
-      </w:r>
-      <w:r>
-        <w:rPr>
-          <w:rFonts w:eastAsia="Times New Roman" w:cstheme="minorHAnsi"/>
-          <w:sz w:val="24"/>
-          <w:szCs w:val="24"/>
-        </w:rPr>
-        <w:t xml:space="preserve">He has directed every phase of product development, </w:t>
-      </w:r>
-      <w:r>
-        <w:rPr>
-          <w:rFonts w:eastAsia="Times New Roman" w:cstheme="minorHAnsi"/>
-          <w:sz w:val="24"/>
-          <w:szCs w:val="24"/>
-        </w:rPr>
-        <w:t xml:space="preserve">right </w:t>
-      </w:r>
-      <w:r>
-        <w:rPr>
-          <w:rFonts w:eastAsia="Times New Roman" w:cstheme="minorHAnsi"/>
-          <w:sz w:val="24"/>
-          <w:szCs w:val="24"/>
-        </w:rPr>
-        <w:t xml:space="preserve">from initial conception to the release into the public arena. He has </w:t>
-      </w:r>
-      <w:r>
-        <w:rPr>
-          <w:rFonts w:eastAsia="Times New Roman" w:cstheme="minorHAnsi"/>
-          <w:sz w:val="24"/>
-          <w:szCs w:val="24"/>
-        </w:rPr>
-        <w:t xml:space="preserve">also </w:t>
-      </w:r>
-      <w:r>
-        <w:rPr>
-          <w:rFonts w:eastAsia="Times New Roman" w:cstheme="minorHAnsi"/>
-          <w:sz w:val="24"/>
-          <w:szCs w:val="24"/>
-        </w:rPr>
-        <w:t xml:space="preserve">spearheaded many campaigns for corporate </w:t>
-      </w:r>
-      <w:proofErr w:type="gramStart"/>
-      <w:r>
-        <w:rPr>
-          <w:rFonts w:eastAsia="Times New Roman" w:cstheme="minorHAnsi"/>
-          <w:sz w:val="24"/>
-          <w:szCs w:val="24"/>
-        </w:rPr>
-        <w:t>organizations, and</w:t>
-      </w:r>
-      <w:proofErr w:type="gramEnd"/>
-      <w:r>
-        <w:rPr>
-          <w:rFonts w:eastAsia="Times New Roman" w:cstheme="minorHAnsi"/>
-          <w:sz w:val="24"/>
-          <w:szCs w:val="24"/>
-        </w:rPr>
-        <w:t xml:space="preserve"> implemented strategies that decreased </w:t>
-      </w:r>
-      <w:r>
-        <w:rPr>
-          <w:rFonts w:eastAsia="Times New Roman" w:cstheme="minorHAnsi"/>
-          <w:sz w:val="24"/>
-          <w:szCs w:val="24"/>
-        </w:rPr>
-        <w:t xml:space="preserve">their </w:t>
-      </w:r>
-      <w:r>
-        <w:rPr>
-          <w:rFonts w:eastAsia="Times New Roman" w:cstheme="minorHAnsi"/>
-          <w:sz w:val="24"/>
-          <w:szCs w:val="24"/>
-        </w:rPr>
-        <w:t xml:space="preserve">costs and increased </w:t>
-      </w:r>
-      <w:r>
-        <w:rPr>
-          <w:rFonts w:eastAsia="Times New Roman" w:cstheme="minorHAnsi"/>
-          <w:sz w:val="24"/>
-          <w:szCs w:val="24"/>
-        </w:rPr>
-        <w:t xml:space="preserve">their </w:t>
-      </w:r>
-      <w:r>
-        <w:rPr>
-          <w:rFonts w:eastAsia="Times New Roman" w:cstheme="minorHAnsi"/>
-          <w:sz w:val="24"/>
-          <w:szCs w:val="24"/>
-        </w:rPr>
-        <w:t>revenue.</w:t>
-      </w:r>
-      <w:r>
-        <w:rPr>
-          <w:rFonts w:eastAsia="Times New Roman" w:cstheme="minorHAnsi"/>
-          <w:sz w:val="24"/>
-          <w:szCs w:val="24"/>
-        </w:rPr>
-        <w:t xml:space="preserve"> </w:t>
-      </w:r>
-    </w:p>
-    <w:p>
-      <w:pPr>
-        <w:spacing w:after="0" w:line="240" w:lineRule="auto"/>
-        <w:jc w:val="both"/>
-        <w:rPr>
-          <w:rFonts w:eastAsia="Times New Roman" w:cstheme="minorHAnsi"/>
-          <w:sz w:val="24"/>
-          <w:szCs w:val="24"/>
-        </w:rPr>
-      </w:pPr>
-    </w:p>
-    <w:p>
-      <w:pPr>
-        <w:spacing w:after="0" w:line="240" w:lineRule="auto"/>
-        <w:jc w:val="both"/>
-        <w:rPr>
-          <w:rFonts w:eastAsia="Times New Roman" w:cstheme="minorHAnsi"/>
-          <w:sz w:val="24"/>
-          <w:szCs w:val="24"/>
-        </w:rPr>
-      </w:pPr>
-      <w:r>
-        <w:rPr>
-          <w:rFonts w:eastAsia="Times New Roman" w:cstheme="minorHAnsi"/>
-          <w:sz w:val="24"/>
-          <w:szCs w:val="24"/>
-        </w:rPr>
-        <w:t xml:space="preserve">John is a believer in promoting a “team” approach to any marketing campaign and in matching individuals with assignments that best fit their skill sets.  He has plenty of experience in keeping teams focused, motivated and on target to meet deadlines. In chatting with him, he remarked that it should be fun to be part of a positive and highly motivated team. </w:t>
-      </w:r>
-      <w:r>
-        <w:rPr>
-          <w:sz w:val="24"/>
-          <w:szCs w:val="24"/>
-        </w:rPr>
-        <w:t xml:space="preserve"> I am sure his strong interpersonal skills will enable him to mentor, and develop </w:t>
-      </w:r>
-      <w:r>
-        <w:rPr>
-          <w:sz w:val="24"/>
-          <w:szCs w:val="24"/>
-        </w:rPr>
-        <w:t>team members</w:t>
-      </w:r>
-      <w:r>
-        <w:rPr>
-          <w:sz w:val="24"/>
-          <w:szCs w:val="24"/>
-        </w:rPr>
-        <w:t>, identif</w:t>
-      </w:r>
-      <w:r>
-        <w:rPr>
-          <w:sz w:val="24"/>
-          <w:szCs w:val="24"/>
-        </w:rPr>
-        <w:t>ying any</w:t>
-      </w:r>
-      <w:r>
-        <w:rPr>
-          <w:sz w:val="24"/>
-          <w:szCs w:val="24"/>
-        </w:rPr>
-        <w:t xml:space="preserve"> untapped potential and coach</w:t>
-      </w:r>
-      <w:r>
-        <w:rPr>
-          <w:sz w:val="24"/>
-          <w:szCs w:val="24"/>
-        </w:rPr>
-        <w:t>ing</w:t>
-      </w:r>
-      <w:r>
-        <w:rPr>
-          <w:sz w:val="24"/>
-          <w:szCs w:val="24"/>
-        </w:rPr>
-        <w:t xml:space="preserve"> members into progressively more responsible roles.   </w:t>
       </w:r>
     </w:p>
     <w:p>
@@ -650,7 +390,6 @@
           <w:szCs w:val="24"/>
           <w:lang w:val="en-US"/>
         </w:rPr>
-        <w:lastRenderedPageBreak/>
         <w:t>Providing leadership and strategic direction for media and marketing staff as well as external PR agencies.</w:t>
       </w:r>
     </w:p>
@@ -821,17 +560,6 @@
     </w:p>
     <w:p>
       <w:pPr>
-        <w:pStyle w:val="NormalWeb"/>
-        <w:spacing w:before="0" w:beforeAutospacing="0"/>
-        <w:ind w:left="5760" w:firstLine="720"/>
-        <w:jc w:val="both"/>
-        <w:rPr>
-          <w:rFonts w:asciiTheme="minorHAnsi" w:hAnsiTheme="minorHAnsi" w:cstheme="minorHAnsi"/>
-        </w:rPr>
-      </w:pPr>
-    </w:p>
-    <w:p>
-      <w:pPr>
         <w:jc w:val="both"/>
         <w:rPr>
           <w:rFonts w:cstheme="minorHAnsi"/>
@@ -840,76 +568,6 @@
           <w:sz w:val="24"/>
           <w:szCs w:val="24"/>
           <w:u w:color="7F7F7F" w:themeColor="text1" w:themeTint="80"/>
-        </w:rPr>
-      </w:pPr>
-      <w:r>
-        <w:rPr>
-          <w:rStyle w:val="SubtleReference"/>
-          <w:rFonts w:cstheme="minorHAnsi"/>
-          <w:sz w:val="24"/>
-          <w:szCs w:val="24"/>
-          <w:u w:val="none"/>
-        </w:rPr>
-        <w:br/>
-      </w:r>
-    </w:p>
-    <w:p>
-      <w:pPr>
-        <w:spacing w:line="240" w:lineRule="auto"/>
-        <w:jc w:val="both"/>
-        <w:rPr>
-          <w:rFonts w:ascii="Arial" w:hAnsi="Arial" w:cs="Arial"/>
-          <w:color w:val="404040" w:themeColor="text1" w:themeTint="BF"/>
-          <w:sz w:val="20"/>
-          <w:szCs w:val="20"/>
-        </w:rPr>
-      </w:pPr>
-      <w:r>
-        <w:rPr>
-          <w:rFonts w:ascii="Arial" w:hAnsi="Arial" w:cs="Arial"/>
-          <w:color w:val="404040" w:themeColor="text1" w:themeTint="BF"/>
-          <w:sz w:val="20"/>
-          <w:szCs w:val="20"/>
-        </w:rPr>
-        <w:t xml:space="preserve"> </w:t>
-      </w:r>
-    </w:p>
-    <w:p>
-      <w:pPr>
-        <w:spacing w:after="0" w:line="240" w:lineRule="auto"/>
-        <w:jc w:val="both"/>
-        <w:rPr>
-          <w:rFonts w:ascii="Times New Roman" w:eastAsia="Times New Roman" w:hAnsi="Times New Roman" w:cs="Times New Roman"/>
-          <w:sz w:val="24"/>
-          <w:szCs w:val="24"/>
-        </w:rPr>
-      </w:pPr>
-      <w:r>
-        <w:rPr>
-          <w:rFonts w:ascii="Times New Roman" w:eastAsia="Times New Roman" w:hAnsi="Times New Roman" w:cs="Times New Roman"/>
-          <w:sz w:val="24"/>
-          <w:szCs w:val="24"/>
-        </w:rPr>
-        <w:t xml:space="preserve"> </w:t>
-      </w:r>
-    </w:p>
-    <w:p>
-      <w:pPr>
-        <w:spacing w:after="0" w:line="240" w:lineRule="auto"/>
-        <w:jc w:val="both"/>
-        <w:rPr>
-          <w:rFonts w:ascii="Times New Roman" w:eastAsia="Times New Roman" w:hAnsi="Times New Roman" w:cs="Times New Roman"/>
-          <w:sz w:val="24"/>
-          <w:szCs w:val="24"/>
-        </w:rPr>
-      </w:pPr>
-    </w:p>
-    <w:p>
-      <w:pPr>
-        <w:spacing w:line="240" w:lineRule="auto"/>
-        <w:ind w:left="6237"/>
-        <w:rPr>
-          <w:color w:val="404040" w:themeColor="text1" w:themeTint="BF"/>
         </w:rPr>
       </w:pPr>
       <w:bookmarkStart w:id="0" w:name="_GoBack"/>
@@ -928,7 +586,7 @@
 </file>
 
 <file path=word/endnotes.xml><?xml version="1.0" encoding="utf-8"?>
-<w:endnotes xmlns:wpc="http://schemas.microsoft.com/office/word/2010/wordprocessingCanvas" xmlns:cx="http://schemas.microsoft.com/office/drawing/2014/chartex" xmlns:cx1="http://schemas.microsoft.com/office/drawing/2015/9/8/chartex" xmlns:cx2="http://schemas.microsoft.com/office/drawing/2015/10/21/chartex" xmlns:cx3="http://schemas.microsoft.com/office/drawing/2016/5/9/chartex" xmlns:cx4="http://schemas.microsoft.com/office/drawing/2016/5/10/chartex" xmlns:cx5="http://schemas.microsoft.com/office/drawing/2016/5/11/chartex" xmlns:cx6="http://schemas.microsoft.com/office/drawing/2016/5/12/chartex" xmlns:cx7="http://schemas.microsoft.com/office/drawing/2016/5/13/chartex" xmlns:cx8="http://schemas.microsoft.com/office/drawing/2016/5/14/chartex" xmlns:mc="http://schemas.openxmlformats.org/markup-compatibility/2006" xmlns:aink="http://schemas.microsoft.com/office/drawing/2016/ink" xmlns:am3d="http://schemas.microsoft.com/office/drawing/2017/model3d" xmlns:o="urn:schemas-microsoft-com:office:office" xmlns:r="http://schemas.openxmlformats.org/officeDocument/2006/relationships" xmlns:m="http://schemas.openxmlformats.org/officeDocument/2006/math" xmlns:v="urn:schemas-microsoft-com:vml" xmlns:wp14="http://schemas.microsoft.com/office/word/2010/wordprocessingDrawing" xmlns:wp="http://schemas.openxmlformats.org/drawingml/2006/wordprocessingDrawing" xmlns:w10="urn:schemas-microsoft-com:office:word" xmlns:w="http://schemas.openxmlformats.org/wordprocessingml/2006/main" xmlns:w14="http://schemas.microsoft.com/office/word/2010/wordml" xmlns:w15="http://schemas.microsoft.com/office/word/2012/wordml" xmlns:w16cid="http://schemas.microsoft.com/office/word/2016/wordml/cid" xmlns:w16se="http://schemas.microsoft.com/office/word/2015/wordml/symex" xmlns:wpg="http://schemas.microsoft.com/office/word/2010/wordprocessingGroup" xmlns:wpi="http://schemas.microsoft.com/office/word/2010/wordprocessingInk" xmlns:wne="http://schemas.microsoft.com/office/word/2006/wordml" xmlns:wps="http://schemas.microsoft.com/office/word/2010/wordprocessingShape" mc:Ignorable="w14 w15 w16se w16cid wp14">
+<w:endnotes xmlns:wpc="http://schemas.microsoft.com/office/word/2010/wordprocessingCanvas" xmlns:mc="http://schemas.openxmlformats.org/markup-compatibility/2006" xmlns:o="urn:schemas-microsoft-com:office:office" xmlns:r="http://schemas.openxmlformats.org/officeDocument/2006/relationships" xmlns:m="http://schemas.openxmlformats.org/officeDocument/2006/math" xmlns:v="urn:schemas-microsoft-com:vml" xmlns:wp14="http://schemas.microsoft.com/office/word/2010/wordprocessingDrawing" xmlns:wp="http://schemas.openxmlformats.org/drawingml/2006/wordprocessingDrawing" xmlns:w10="urn:schemas-microsoft-com:office:word" xmlns:w="http://schemas.openxmlformats.org/wordprocessingml/2006/main" xmlns:w14="http://schemas.microsoft.com/office/word/2010/wordml" xmlns:w15="http://schemas.microsoft.com/office/word/2012/wordml" xmlns:wpg="http://schemas.microsoft.com/office/word/2010/wordprocessingGroup" xmlns:wpi="http://schemas.microsoft.com/office/word/2010/wordprocessingInk" xmlns:wne="http://schemas.microsoft.com/office/word/2006/wordml" xmlns:wps="http://schemas.microsoft.com/office/word/2010/wordprocessingShape" mc:Ignorable="w14 w15 wp14">
   <w:endnote w:type="separator" w:id="-1">
     <w:p>
       <w:pPr>
@@ -953,7 +611,7 @@
 </file>
 
 <file path=word/footer1.xml><?xml version="1.0" encoding="utf-8"?>
-<w:ftr xmlns:wpc="http://schemas.microsoft.com/office/word/2010/wordprocessingCanvas" xmlns:cx="http://schemas.microsoft.com/office/drawing/2014/chartex" xmlns:cx1="http://schemas.microsoft.com/office/drawing/2015/9/8/chartex" xmlns:cx2="http://schemas.microsoft.com/office/drawing/2015/10/21/chartex" xmlns:cx3="http://schemas.microsoft.com/office/drawing/2016/5/9/chartex" xmlns:cx4="http://schemas.microsoft.com/office/drawing/2016/5/10/chartex" xmlns:cx5="http://schemas.microsoft.com/office/drawing/2016/5/11/chartex" xmlns:cx6="http://schemas.microsoft.com/office/drawing/2016/5/12/chartex" xmlns:cx7="http://schemas.microsoft.com/office/drawing/2016/5/13/chartex" xmlns:cx8="http://schemas.microsoft.com/office/drawing/2016/5/14/chartex" xmlns:mc="http://schemas.openxmlformats.org/markup-compatibility/2006" xmlns:aink="http://schemas.microsoft.com/office/drawing/2016/ink" xmlns:am3d="http://schemas.microsoft.com/office/drawing/2017/model3d" xmlns:o="urn:schemas-microsoft-com:office:office" xmlns:r="http://schemas.openxmlformats.org/officeDocument/2006/relationships" xmlns:m="http://schemas.openxmlformats.org/officeDocument/2006/math" xmlns:v="urn:schemas-microsoft-com:vml" xmlns:wp14="http://schemas.microsoft.com/office/word/2010/wordprocessingDrawing" xmlns:wp="http://schemas.openxmlformats.org/drawingml/2006/wordprocessingDrawing" xmlns:w10="urn:schemas-microsoft-com:office:word" xmlns:w="http://schemas.openxmlformats.org/wordprocessingml/2006/main" xmlns:w14="http://schemas.microsoft.com/office/word/2010/wordml" xmlns:w15="http://schemas.microsoft.com/office/word/2012/wordml" xmlns:w16cid="http://schemas.microsoft.com/office/word/2016/wordml/cid" xmlns:w16se="http://schemas.microsoft.com/office/word/2015/wordml/symex" xmlns:wpg="http://schemas.microsoft.com/office/word/2010/wordprocessingGroup" xmlns:wpi="http://schemas.microsoft.com/office/word/2010/wordprocessingInk" xmlns:wne="http://schemas.microsoft.com/office/word/2006/wordml" xmlns:wps="http://schemas.microsoft.com/office/word/2010/wordprocessingShape" mc:Ignorable="w14 w15 w16se w16cid wp14">
+<w:ftr xmlns:wpc="http://schemas.microsoft.com/office/word/2010/wordprocessingCanvas" xmlns:mc="http://schemas.openxmlformats.org/markup-compatibility/2006" xmlns:o="urn:schemas-microsoft-com:office:office" xmlns:r="http://schemas.openxmlformats.org/officeDocument/2006/relationships" xmlns:m="http://schemas.openxmlformats.org/officeDocument/2006/math" xmlns:v="urn:schemas-microsoft-com:vml" xmlns:wp14="http://schemas.microsoft.com/office/word/2010/wordprocessingDrawing" xmlns:wp="http://schemas.openxmlformats.org/drawingml/2006/wordprocessingDrawing" xmlns:w10="urn:schemas-microsoft-com:office:word" xmlns:w="http://schemas.openxmlformats.org/wordprocessingml/2006/main" xmlns:w14="http://schemas.microsoft.com/office/word/2010/wordml" xmlns:w15="http://schemas.microsoft.com/office/word/2012/wordml" xmlns:wpg="http://schemas.microsoft.com/office/word/2010/wordprocessingGroup" xmlns:wpi="http://schemas.microsoft.com/office/word/2010/wordprocessingInk" xmlns:wne="http://schemas.microsoft.com/office/word/2006/wordml" xmlns:wps="http://schemas.microsoft.com/office/word/2010/wordprocessingShape" mc:Ignorable="w14 w15 wp14">
   <w:p>
     <w:pPr>
       <w:pStyle w:val="Footer"/>
@@ -984,7 +642,7 @@
 </file>
 
 <file path=word/footnotes.xml><?xml version="1.0" encoding="utf-8"?>
-<w:footnotes xmlns:wpc="http://schemas.microsoft.com/office/word/2010/wordprocessingCanvas" xmlns:cx="http://schemas.microsoft.com/office/drawing/2014/chartex" xmlns:cx1="http://schemas.microsoft.com/office/drawing/2015/9/8/chartex" xmlns:cx2="http://schemas.microsoft.com/office/drawing/2015/10/21/chartex" xmlns:cx3="http://schemas.microsoft.com/office/drawing/2016/5/9/chartex" xmlns:cx4="http://schemas.microsoft.com/office/drawing/2016/5/10/chartex" xmlns:cx5="http://schemas.microsoft.com/office/drawing/2016/5/11/chartex" xmlns:cx6="http://schemas.microsoft.com/office/drawing/2016/5/12/chartex" xmlns:cx7="http://schemas.microsoft.com/office/drawing/2016/5/13/chartex" xmlns:cx8="http://schemas.microsoft.com/office/drawing/2016/5/14/chartex" xmlns:mc="http://schemas.openxmlformats.org/markup-compatibility/2006" xmlns:aink="http://schemas.microsoft.com/office/drawing/2016/ink" xmlns:am3d="http://schemas.microsoft.com/office/drawing/2017/model3d" xmlns:o="urn:schemas-microsoft-com:office:office" xmlns:r="http://schemas.openxmlformats.org/officeDocument/2006/relationships" xmlns:m="http://schemas.openxmlformats.org/officeDocument/2006/math" xmlns:v="urn:schemas-microsoft-com:vml" xmlns:wp14="http://schemas.microsoft.com/office/word/2010/wordprocessingDrawing" xmlns:wp="http://schemas.openxmlformats.org/drawingml/2006/wordprocessingDrawing" xmlns:w10="urn:schemas-microsoft-com:office:word" xmlns:w="http://schemas.openxmlformats.org/wordprocessingml/2006/main" xmlns:w14="http://schemas.microsoft.com/office/word/2010/wordml" xmlns:w15="http://schemas.microsoft.com/office/word/2012/wordml" xmlns:w16cid="http://schemas.microsoft.com/office/word/2016/wordml/cid" xmlns:w16se="http://schemas.microsoft.com/office/word/2015/wordml/symex" xmlns:wpg="http://schemas.microsoft.com/office/word/2010/wordprocessingGroup" xmlns:wpi="http://schemas.microsoft.com/office/word/2010/wordprocessingInk" xmlns:wne="http://schemas.microsoft.com/office/word/2006/wordml" xmlns:wps="http://schemas.microsoft.com/office/word/2010/wordprocessingShape" mc:Ignorable="w14 w15 w16se w16cid wp14">
+<w:footnotes xmlns:wpc="http://schemas.microsoft.com/office/word/2010/wordprocessingCanvas" xmlns:mc="http://schemas.openxmlformats.org/markup-compatibility/2006" xmlns:o="urn:schemas-microsoft-com:office:office" xmlns:r="http://schemas.openxmlformats.org/officeDocument/2006/relationships" xmlns:m="http://schemas.openxmlformats.org/officeDocument/2006/math" xmlns:v="urn:schemas-microsoft-com:vml" xmlns:wp14="http://schemas.microsoft.com/office/word/2010/wordprocessingDrawing" xmlns:wp="http://schemas.openxmlformats.org/drawingml/2006/wordprocessingDrawing" xmlns:w10="urn:schemas-microsoft-com:office:word" xmlns:w="http://schemas.openxmlformats.org/wordprocessingml/2006/main" xmlns:w14="http://schemas.microsoft.com/office/word/2010/wordml" xmlns:w15="http://schemas.microsoft.com/office/word/2012/wordml" xmlns:wpg="http://schemas.microsoft.com/office/word/2010/wordprocessingGroup" xmlns:wpi="http://schemas.microsoft.com/office/word/2010/wordprocessingInk" xmlns:wne="http://schemas.microsoft.com/office/word/2006/wordml" xmlns:wps="http://schemas.microsoft.com/office/word/2010/wordprocessingShape" mc:Ignorable="w14 w15 wp14">
   <w:footnote w:type="separator" w:id="-1">
     <w:p>
       <w:pPr>
@@ -1009,7 +667,7 @@
 </file>
 
 <file path=word/header1.xml><?xml version="1.0" encoding="utf-8"?>
-<w:hdr xmlns:wpc="http://schemas.microsoft.com/office/word/2010/wordprocessingCanvas" xmlns:cx="http://schemas.microsoft.com/office/drawing/2014/chartex" xmlns:cx1="http://schemas.microsoft.com/office/drawing/2015/9/8/chartex" xmlns:cx2="http://schemas.microsoft.com/office/drawing/2015/10/21/chartex" xmlns:cx3="http://schemas.microsoft.com/office/drawing/2016/5/9/chartex" xmlns:cx4="http://schemas.microsoft.com/office/drawing/2016/5/10/chartex" xmlns:cx5="http://schemas.microsoft.com/office/drawing/2016/5/11/chartex" xmlns:cx6="http://schemas.microsoft.com/office/drawing/2016/5/12/chartex" xmlns:cx7="http://schemas.microsoft.com/office/drawing/2016/5/13/chartex" xmlns:cx8="http://schemas.microsoft.com/office/drawing/2016/5/14/chartex" xmlns:mc="http://schemas.openxmlformats.org/markup-compatibility/2006" xmlns:aink="http://schemas.microsoft.com/office/drawing/2016/ink" xmlns:am3d="http://schemas.microsoft.com/office/drawing/2017/model3d" xmlns:o="urn:schemas-microsoft-com:office:office" xmlns:r="http://schemas.openxmlformats.org/officeDocument/2006/relationships" xmlns:m="http://schemas.openxmlformats.org/officeDocument/2006/math" xmlns:v="urn:schemas-microsoft-com:vml" xmlns:wp14="http://schemas.microsoft.com/office/word/2010/wordprocessingDrawing" xmlns:wp="http://schemas.openxmlformats.org/drawingml/2006/wordprocessingDrawing" xmlns:w10="urn:schemas-microsoft-com:office:word" xmlns:w="http://schemas.openxmlformats.org/wordprocessingml/2006/main" xmlns:w14="http://schemas.microsoft.com/office/word/2010/wordml" xmlns:w15="http://schemas.microsoft.com/office/word/2012/wordml" xmlns:w16cid="http://schemas.microsoft.com/office/word/2016/wordml/cid" xmlns:w16se="http://schemas.microsoft.com/office/word/2015/wordml/symex" xmlns:wpg="http://schemas.microsoft.com/office/word/2010/wordprocessingGroup" xmlns:wpi="http://schemas.microsoft.com/office/word/2010/wordprocessingInk" xmlns:wne="http://schemas.microsoft.com/office/word/2006/wordml" xmlns:wps="http://schemas.microsoft.com/office/word/2010/wordprocessingShape" mc:Ignorable="w14 w15 w16se w16cid wp14">
+<w:hdr xmlns:wpc="http://schemas.microsoft.com/office/word/2010/wordprocessingCanvas" xmlns:mc="http://schemas.openxmlformats.org/markup-compatibility/2006" xmlns:o="urn:schemas-microsoft-com:office:office" xmlns:r="http://schemas.openxmlformats.org/officeDocument/2006/relationships" xmlns:m="http://schemas.openxmlformats.org/officeDocument/2006/math" xmlns:v="urn:schemas-microsoft-com:vml" xmlns:wp14="http://schemas.microsoft.com/office/word/2010/wordprocessingDrawing" xmlns:wp="http://schemas.openxmlformats.org/drawingml/2006/wordprocessingDrawing" xmlns:w10="urn:schemas-microsoft-com:office:word" xmlns:w="http://schemas.openxmlformats.org/wordprocessingml/2006/main" xmlns:w14="http://schemas.microsoft.com/office/word/2010/wordml" xmlns:w15="http://schemas.microsoft.com/office/word/2012/wordml" xmlns:wpg="http://schemas.microsoft.com/office/word/2010/wordprocessingGroup" xmlns:wpi="http://schemas.microsoft.com/office/word/2010/wordprocessingInk" xmlns:wne="http://schemas.microsoft.com/office/word/2006/wordml" xmlns:wps="http://schemas.microsoft.com/office/word/2010/wordprocessingShape" mc:Ignorable="w14 w15 wp14">
   <w:p>
     <w:pPr>
       <w:pStyle w:val="Header"/>
@@ -1077,7 +735,7 @@
 </file>
 
 <file path=word/numbering.xml><?xml version="1.0" encoding="utf-8"?>
-<w:numbering xmlns:wpc="http://schemas.microsoft.com/office/word/2010/wordprocessingCanvas" xmlns:cx="http://schemas.microsoft.com/office/drawing/2014/chartex" xmlns:cx1="http://schemas.microsoft.com/office/drawing/2015/9/8/chartex" xmlns:cx2="http://schemas.microsoft.com/office/drawing/2015/10/21/chartex" xmlns:cx3="http://schemas.microsoft.com/office/drawing/2016/5/9/chartex" xmlns:cx4="http://schemas.microsoft.com/office/drawing/2016/5/10/chartex" xmlns:cx5="http://schemas.microsoft.com/office/drawing/2016/5/11/chartex" xmlns:cx6="http://schemas.microsoft.com/office/drawing/2016/5/12/chartex" xmlns:cx7="http://schemas.microsoft.com/office/drawing/2016/5/13/chartex" xmlns:cx8="http://schemas.microsoft.com/office/drawing/2016/5/14/chartex" xmlns:mc="http://schemas.openxmlformats.org/markup-compatibility/2006" xmlns:aink="http://schemas.microsoft.com/office/drawing/2016/ink" xmlns:am3d="http://schemas.microsoft.com/office/drawing/2017/model3d" xmlns:o="urn:schemas-microsoft-com:office:office" xmlns:r="http://schemas.openxmlformats.org/officeDocument/2006/relationships" xmlns:m="http://schemas.openxmlformats.org/officeDocument/2006/math" xmlns:v="urn:schemas-microsoft-com:vml" xmlns:wp14="http://schemas.microsoft.com/office/word/2010/wordprocessingDrawing" xmlns:wp="http://schemas.openxmlformats.org/drawingml/2006/wordprocessingDrawing" xmlns:w10="urn:schemas-microsoft-com:office:word" xmlns:w="http://schemas.openxmlformats.org/wordprocessingml/2006/main" xmlns:w14="http://schemas.microsoft.com/office/word/2010/wordml" xmlns:w15="http://schemas.microsoft.com/office/word/2012/wordml" xmlns:w16cid="http://schemas.microsoft.com/office/word/2016/wordml/cid" xmlns:w16se="http://schemas.microsoft.com/office/word/2015/wordml/symex" xmlns:wpg="http://schemas.microsoft.com/office/word/2010/wordprocessingGroup" xmlns:wpi="http://schemas.microsoft.com/office/word/2010/wordprocessingInk" xmlns:wne="http://schemas.microsoft.com/office/word/2006/wordml" xmlns:wps="http://schemas.microsoft.com/office/word/2010/wordprocessingShape" mc:Ignorable="w14 w15 w16se w16cid wp14">
+<w:numbering xmlns:wpc="http://schemas.microsoft.com/office/word/2010/wordprocessingCanvas" xmlns:mc="http://schemas.openxmlformats.org/markup-compatibility/2006" xmlns:o="urn:schemas-microsoft-com:office:office" xmlns:r="http://schemas.openxmlformats.org/officeDocument/2006/relationships" xmlns:m="http://schemas.openxmlformats.org/officeDocument/2006/math" xmlns:v="urn:schemas-microsoft-com:vml" xmlns:wp14="http://schemas.microsoft.com/office/word/2010/wordprocessingDrawing" xmlns:wp="http://schemas.openxmlformats.org/drawingml/2006/wordprocessingDrawing" xmlns:w10="urn:schemas-microsoft-com:office:word" xmlns:w="http://schemas.openxmlformats.org/wordprocessingml/2006/main" xmlns:w14="http://schemas.microsoft.com/office/word/2010/wordml" xmlns:w15="http://schemas.microsoft.com/office/word/2012/wordml" xmlns:wpg="http://schemas.microsoft.com/office/word/2010/wordprocessingGroup" xmlns:wpi="http://schemas.microsoft.com/office/word/2010/wordprocessingInk" xmlns:wne="http://schemas.microsoft.com/office/word/2006/wordml" xmlns:wps="http://schemas.microsoft.com/office/word/2010/wordprocessingShape" mc:Ignorable="w14 w15 wp14">
   <w:abstractNum w:abstractNumId="0" w15:restartNumberingAfterBreak="0">
     <w:nsid w:val="00D21CC1"/>
     <w:multiLevelType w:val="hybridMultilevel"/>
@@ -1546,7 +1204,7 @@
 </file>
 
 <file path=word/styles.xml><?xml version="1.0" encoding="utf-8"?>
-<w:styles xmlns:mc="http://schemas.openxmlformats.org/markup-compatibility/2006" xmlns:r="http://schemas.openxmlformats.org/officeDocument/2006/relationships" xmlns:w="http://schemas.openxmlformats.org/wordprocessingml/2006/main" xmlns:w14="http://schemas.microsoft.com/office/word/2010/wordml" xmlns:w15="http://schemas.microsoft.com/office/word/2012/wordml" xmlns:w16cid="http://schemas.microsoft.com/office/word/2016/wordml/cid" xmlns:w16se="http://schemas.microsoft.com/office/word/2015/wordml/symex" mc:Ignorable="w14 w15 w16se w16cid">
+<w:styles xmlns:mc="http://schemas.openxmlformats.org/markup-compatibility/2006" xmlns:r="http://schemas.openxmlformats.org/officeDocument/2006/relationships" xmlns:w="http://schemas.openxmlformats.org/wordprocessingml/2006/main" xmlns:w14="http://schemas.microsoft.com/office/word/2010/wordml" xmlns:w15="http://schemas.microsoft.com/office/word/2012/wordml" mc:Ignorable="w14 w15">
   <w:docDefaults>
     <w:rPrDefault>
       <w:rPr>
@@ -1562,7 +1220,7 @@
       </w:pPr>
     </w:pPrDefault>
   </w:docDefaults>
-  <w:latentStyles w:defLockedState="0" w:defUIPriority="99" w:defSemiHidden="0" w:defUnhideWhenUsed="0" w:defQFormat="0" w:count="376">
+  <w:latentStyles w:defLockedState="0" w:defUIPriority="99" w:defSemiHidden="0" w:defUnhideWhenUsed="0" w:defQFormat="0" w:count="371">
     <w:lsdException w:name="Normal" w:uiPriority="0" w:qFormat="1"/>
     <w:lsdException w:name="heading 1" w:uiPriority="9" w:qFormat="1"/>
     <w:lsdException w:name="heading 2" w:semiHidden="1" w:uiPriority="9" w:unhideWhenUsed="1" w:qFormat="1"/>
@@ -1934,11 +1592,6 @@
     <w:lsdException w:name="List Table 5 Dark Accent 6" w:uiPriority="50"/>
     <w:lsdException w:name="List Table 6 Colorful Accent 6" w:uiPriority="51"/>
     <w:lsdException w:name="List Table 7 Colorful Accent 6" w:uiPriority="52"/>
-    <w:lsdException w:name="Mention" w:semiHidden="1" w:unhideWhenUsed="1"/>
-    <w:lsdException w:name="Smart Hyperlink" w:semiHidden="1" w:unhideWhenUsed="1"/>
-    <w:lsdException w:name="Hashtag" w:semiHidden="1" w:unhideWhenUsed="1"/>
-    <w:lsdException w:name="Unresolved Mention" w:semiHidden="1" w:unhideWhenUsed="1"/>
-    <w:lsdException w:name="Smart Link" w:semiHidden="1" w:unhideWhenUsed="1"/>
   </w:latentStyles>
   <w:style w:type="paragraph" w:default="1" w:styleId="Normal">
     <w:name w:val="Normal"/>
@@ -2246,7 +1899,7 @@
       <w:u w:val="single"/>
     </w:rPr>
   </w:style>
-  <w:style w:type="character" w:styleId="UnresolvedMention">
+  <w:style w:type="character" w:customStyle="1" w:styleId="UnresolvedMention">
     <w:name w:val="Unresolved Mention"/>
     <w:basedOn w:val="DefaultParagraphFont"/>
     <w:uiPriority w:val="99"/>

</xml_diff>